<commit_message>
Updated SDD with latest version of the structure analysis.
</commit_message>
<xml_diff>
--- a/Docs/Speedtype_SDD.docx
+++ b/Docs/Speedtype_SDD.docx
@@ -62,22 +62,21 @@
     </w:p>
     <w:sdt>
       <w:sdtPr>
+        <w:rPr>
+          <w:rFonts w:asciiTheme="minorHAnsi" w:eastAsiaTheme="minorHAnsi" w:hAnsiTheme="minorHAnsi" w:cstheme="minorBidi"/>
+          <w:b w:val="0"/>
+          <w:bCs w:val="0"/>
+          <w:color w:val="auto"/>
+          <w:sz w:val="22"/>
+          <w:szCs w:val="22"/>
+          <w:lang w:val="en-US"/>
+        </w:rPr>
         <w:id w:val="88204784"/>
         <w:docPartObj>
           <w:docPartGallery w:val="Table of Contents"/>
           <w:docPartUnique/>
         </w:docPartObj>
       </w:sdtPr>
-      <w:sdtEndPr>
-        <w:rPr>
-          <w:rFonts w:asciiTheme="minorHAnsi" w:eastAsiaTheme="minorHAnsi" w:hAnsiTheme="minorHAnsi" w:cstheme="minorBidi"/>
-          <w:b w:val="0"/>
-          <w:bCs w:val="0"/>
-          <w:color w:val="auto"/>
-          <w:sz w:val="22"/>
-          <w:szCs w:val="22"/>
-        </w:rPr>
-      </w:sdtEndPr>
       <w:sdtContent>
         <w:p>
           <w:pPr>
@@ -2951,6 +2950,7 @@
           <w:rFonts w:ascii="Arial" w:hAnsi="Arial" w:cs="Arial"/>
           <w:sz w:val="27"/>
           <w:szCs w:val="27"/>
+          <w:lang w:val="en-US"/>
         </w:rPr>
       </w:pPr>
       <w:bookmarkStart w:id="33" w:name="_Toc325408363"/>
@@ -2959,6 +2959,7 @@
       <w:r>
         <w:rPr>
           <w:rFonts w:ascii="Arial" w:hAnsi="Arial" w:cs="Arial"/>
+          <w:lang w:val="en-US"/>
         </w:rPr>
         <w:t>2.2 Software decomposition</w:t>
       </w:r>
@@ -3503,9 +3504,9 @@
         </w:rPr>
         <w:drawing>
           <wp:inline distT="0" distB="0" distL="0" distR="0">
-            <wp:extent cx="3981450" cy="2676525"/>
-            <wp:effectExtent l="19050" t="0" r="0" b="0"/>
-            <wp:docPr id="1" name="Bild 1" descr="https://lh5.googleusercontent.com/j15kA_7R4dVHrIgVOA6ONAv92xhoOe_BpwBZiSLEfeanpYT1yqiEcFJfUwydM2TaWz-yV0VHa6T-XzY7pz4BrcCbBu7xdRDANZwtqZLLcjT_qd1zNq8"/>
+            <wp:extent cx="5495925" cy="3076575"/>
+            <wp:effectExtent l="19050" t="0" r="9525" b="0"/>
+            <wp:docPr id="2" name="Bild 1"/>
             <wp:cNvGraphicFramePr>
               <a:graphicFrameLocks xmlns:a="http://schemas.openxmlformats.org/drawingml/2006/main" noChangeAspect="1"/>
             </wp:cNvGraphicFramePr>
@@ -3513,7 +3514,7 @@
               <a:graphicData uri="http://schemas.openxmlformats.org/drawingml/2006/picture">
                 <pic:pic xmlns:pic="http://schemas.openxmlformats.org/drawingml/2006/picture">
                   <pic:nvPicPr>
-                    <pic:cNvPr id="0" name="Picture 1" descr="https://lh5.googleusercontent.com/j15kA_7R4dVHrIgVOA6ONAv92xhoOe_BpwBZiSLEfeanpYT1yqiEcFJfUwydM2TaWz-yV0VHa6T-XzY7pz4BrcCbBu7xdRDANZwtqZLLcjT_qd1zNq8"/>
+                    <pic:cNvPr id="0" name="Picture 1"/>
                     <pic:cNvPicPr>
                       <a:picLocks noChangeAspect="1" noChangeArrowheads="1"/>
                     </pic:cNvPicPr>
@@ -3528,7 +3529,7 @@
                   <pic:spPr bwMode="auto">
                     <a:xfrm>
                       <a:off x="0" y="0"/>
-                      <a:ext cx="3981450" cy="2676525"/>
+                      <a:ext cx="5495925" cy="3076575"/>
                     </a:xfrm>
                     <a:prstGeom prst="rect">
                       <a:avLst/>
@@ -3898,6 +3899,7 @@
           <w:szCs w:val="23"/>
           <w:lang w:eastAsia="sv-SE"/>
         </w:rPr>
+        <w:lastRenderedPageBreak/>
         <w:t>getNextWord</w:t>
       </w:r>
       <w:proofErr w:type="spellEnd"/>
@@ -3992,7 +3994,6 @@
           <w:szCs w:val="36"/>
           <w:lang w:eastAsia="sv-SE"/>
         </w:rPr>
-        <w:lastRenderedPageBreak/>
         <w:t>2.6 Boundary conditions</w:t>
       </w:r>
       <w:bookmarkEnd w:id="54"/>
@@ -5045,7 +5046,7 @@
 </file>
 
 <file path=customXml/itemProps1.xml><?xml version="1.0" encoding="utf-8"?>
-<ds:datastoreItem xmlns:ds="http://schemas.openxmlformats.org/officeDocument/2006/customXml" ds:itemID="{759E8886-60FD-47B2-AF23-DD71631D8A21}">
+<ds:datastoreItem xmlns:ds="http://schemas.openxmlformats.org/officeDocument/2006/customXml" ds:itemID="{03BE7433-4A26-49FB-8DD1-7585C7FEA362}">
   <ds:schemaRefs>
     <ds:schemaRef ds:uri="http://schemas.openxmlformats.org/officeDocument/2006/bibliography"/>
   </ds:schemaRefs>

</xml_diff>